<commit_message>
ui home, button informaton
</commit_message>
<xml_diff>
--- a/Family Tree 2020.docx
+++ b/Family Tree 2020.docx
@@ -6583,6 +6583,101 @@
           </w:p>
         </w:tc>
       </w:tr>
+      <w:tr>
+        <w:tc>
+          <w:tcPr>
+            <w:tcW w:w="1345" w:type="dxa"/>
+          </w:tcPr>
+          <w:p>
+            <w:pPr>
+              <w:spacing w:after="40"/>
+              <w:rPr>
+                <w:rFonts w:ascii="Times New Roman" w:hAnsi="Times New Roman" w:cs="Times New Roman"/>
+                <w:sz w:val="24"/>
+                <w:szCs w:val="24"/>
+              </w:rPr>
+            </w:pPr>
+            <w:r>
+              <w:rPr>
+                <w:rFonts w:ascii="Times New Roman" w:hAnsi="Times New Roman" w:cs="Times New Roman"/>
+                <w:sz w:val="24"/>
+                <w:szCs w:val="24"/>
+              </w:rPr>
+              <w:t>Button</w:t>
+            </w:r>
+          </w:p>
+        </w:tc>
+        <w:tc>
+          <w:tcPr>
+            <w:tcW w:w="3420" w:type="dxa"/>
+          </w:tcPr>
+          <w:p>
+            <w:pPr>
+              <w:spacing w:after="40"/>
+              <w:rPr>
+                <w:rFonts w:ascii="Times New Roman" w:hAnsi="Times New Roman" w:cs="Times New Roman"/>
+                <w:sz w:val="24"/>
+                <w:szCs w:val="24"/>
+                <w:lang w:val="vi-VN"/>
+              </w:rPr>
+            </w:pPr>
+            <w:r>
+              <w:rPr>
+                <w:rFonts w:ascii="Times New Roman" w:hAnsi="Times New Roman" w:cs="Times New Roman"/>
+                <w:sz w:val="24"/>
+                <w:szCs w:val="24"/>
+              </w:rPr>
+              <w:t>button</w:t>
+            </w:r>
+            <w:r>
+              <w:rPr>
+                <w:rFonts w:ascii="Times New Roman" w:hAnsi="Times New Roman" w:cs="Times New Roman"/>
+                <w:sz w:val="24"/>
+                <w:szCs w:val="24"/>
+                <w:lang w:val="vi-VN"/>
+              </w:rPr>
+              <w:t>_</w:t>
+            </w:r>
+            <w:r>
+              <w:t xml:space="preserve"> </w:t>
+            </w:r>
+            <w:r>
+              <w:rPr>
+                <w:rFonts w:ascii="Times New Roman" w:hAnsi="Times New Roman" w:cs="Times New Roman"/>
+                <w:sz w:val="24"/>
+                <w:szCs w:val="24"/>
+                <w:lang w:val="vi-VN"/>
+              </w:rPr>
+              <w:t>information</w:t>
+            </w:r>
+          </w:p>
+        </w:tc>
+        <w:tc>
+          <w:tcPr>
+            <w:tcW w:w="5490" w:type="dxa"/>
+          </w:tcPr>
+          <w:p>
+            <w:pPr>
+              <w:spacing w:after="40"/>
+              <w:rPr>
+                <w:rFonts w:ascii="Times New Roman" w:hAnsi="Times New Roman" w:cs="Times New Roman"/>
+                <w:sz w:val="24"/>
+                <w:szCs w:val="24"/>
+                <w:lang w:val="vi-VN"/>
+              </w:rPr>
+            </w:pPr>
+            <w:r>
+              <w:rPr>
+                <w:rFonts w:ascii="Times New Roman" w:hAnsi="Times New Roman" w:cs="Times New Roman"/>
+                <w:sz w:val="24"/>
+                <w:szCs w:val="24"/>
+                <w:lang w:val="vi-VN"/>
+              </w:rPr>
+              <w:t>Giới thiệu</w:t>
+            </w:r>
+          </w:p>
+        </w:tc>
+      </w:tr>
     </w:tbl>
     <w:p>
       <w:pPr>
@@ -8932,7 +9027,6 @@
           <w:szCs w:val="24"/>
           <w:lang w:val="vi-VN"/>
         </w:rPr>
-        <w:lastRenderedPageBreak/>
         <w:t>* Sơ đồ quan hệ</w:t>
       </w:r>
     </w:p>
@@ -12578,6 +12672,7 @@
                 <w:sz w:val="24"/>
                 <w:szCs w:val="24"/>
               </w:rPr>
+              <w:lastRenderedPageBreak/>
               <w:t>Button</w:t>
             </w:r>
           </w:p>

</xml_diff>